<commit_message>
finished research paper and version log
</commit_message>
<xml_diff>
--- a/research/abstract.docx
+++ b/research/abstract.docx
@@ -8,319 +8,53 @@
           <w:rFonts w:ascii="Times New Roman" w:hAnsi="Times New Roman" w:cs="Times New Roman"/>
         </w:rPr>
       </w:pPr>
-      <w:bookmarkStart w:id="0" w:name="_GoBack"/>
-      <w:r>
-        <w:rPr>
-          <w:rFonts w:ascii="Times New Roman" w:hAnsi="Times New Roman" w:cs="Times New Roman"/>
-        </w:rPr>
-        <w:t xml:space="preserve">Programming an Adaptive Artificial Intelligence using the Monte Carlo Tree Search Algorithm </w:t>
-      </w:r>
-      <w:bookmarkEnd w:id="0"/>
-      <w:r>
-        <w:rPr>
-          <w:rFonts w:ascii="Times New Roman" w:hAnsi="Times New Roman" w:cs="Times New Roman"/>
-        </w:rPr>
-        <w:t>for Turn-Based Games</w:t>
+      <w:r>
+        <w:rPr>
+          <w:rFonts w:ascii="Times New Roman" w:hAnsi="Times New Roman" w:cs="Times New Roman"/>
+        </w:rPr>
+        <w:t>Supervised Image Classification Using an</w:t>
+      </w:r>
+      <w:r>
+        <w:rPr>
+          <w:rFonts w:ascii="Times New Roman" w:hAnsi="Times New Roman" w:cs="Times New Roman"/>
+        </w:rPr>
+        <w:t xml:space="preserve"> Artificial Neural Network </w:t>
+      </w:r>
+      <w:r>
+        <w:rPr>
+          <w:rFonts w:ascii="Times New Roman" w:hAnsi="Times New Roman" w:cs="Times New Roman"/>
+        </w:rPr>
+        <w:t>for Optical Digit Recognition and Diagnosis of Fine Needle Aspirates of Breast Cancer</w:t>
       </w:r>
     </w:p>
     <w:p>
-      <w:pPr>
-        <w:rPr>
-          <w:rFonts w:ascii="Times New Roman" w:hAnsi="Times New Roman" w:cs="Times New Roman"/>
-        </w:rPr>
-      </w:pPr>
+      <w:r>
+        <w:t>______________________________________________________</w:t>
+      </w:r>
+      <w:r>
+        <w:t>______________</w:t>
+      </w:r>
     </w:p>
     <w:p>
-      <w:r>
-        <w:t>______________________________________________________________________________</w:t>
-      </w:r>
-    </w:p>
-    <w:p/>
-    <w:p>
-      <w:pPr>
-        <w:ind w:firstLine="720"/>
-        <w:rPr>
-          <w:rFonts w:ascii="Times New Roman" w:hAnsi="Times New Roman" w:cs="Times New Roman"/>
-        </w:rPr>
-      </w:pPr>
-      <w:r>
-        <w:rPr>
-          <w:rFonts w:ascii="Times New Roman" w:hAnsi="Times New Roman" w:cs="Times New Roman"/>
-        </w:rPr>
-        <w:t>The most intuitively exhaustive and conventional form of artificial intelligence</w:t>
-      </w:r>
-      <w:r>
-        <w:rPr>
-          <w:rFonts w:ascii="Times New Roman" w:hAnsi="Times New Roman" w:cs="Times New Roman"/>
-        </w:rPr>
-        <w:t xml:space="preserve"> (AI)</w:t>
-      </w:r>
-      <w:r>
-        <w:rPr>
-          <w:rFonts w:ascii="Times New Roman" w:hAnsi="Times New Roman" w:cs="Times New Roman"/>
-        </w:rPr>
-        <w:t xml:space="preserve"> for board </w:t>
-      </w:r>
-      <w:r>
-        <w:rPr>
-          <w:rFonts w:ascii="Times New Roman" w:hAnsi="Times New Roman" w:cs="Times New Roman"/>
-        </w:rPr>
-        <w:t>games is m</w:t>
-      </w:r>
-      <w:r>
-        <w:rPr>
-          <w:rFonts w:ascii="Times New Roman" w:hAnsi="Times New Roman" w:cs="Times New Roman"/>
-        </w:rPr>
-        <w:t xml:space="preserve">inimax. Minimax involves constructing the complete game tree of possible moves from the current state of a game and choosing the branch that leads to most positive terminal results. </w:t>
-      </w:r>
-      <w:r>
-        <w:rPr>
-          <w:rFonts w:ascii="Times New Roman" w:hAnsi="Times New Roman" w:cs="Times New Roman"/>
-        </w:rPr>
-        <w:t>Although this may be a very thorough form of AI, for</w:t>
-      </w:r>
-      <w:r>
-        <w:rPr>
-          <w:rFonts w:ascii="Times New Roman" w:hAnsi="Times New Roman" w:cs="Times New Roman"/>
-        </w:rPr>
-        <w:t xml:space="preserve"> even moderately complex games the game tree is much too immense to be able to iterate through the complete game tree efficiently. </w:t>
-      </w:r>
+      <w:pPr>
+        <w:jc w:val="both"/>
+      </w:pPr>
     </w:p>
     <w:p>
       <w:pPr>
-        <w:ind w:firstLine="720"/>
-        <w:rPr>
-          <w:rFonts w:ascii="Times New Roman" w:hAnsi="Times New Roman" w:cs="Times New Roman"/>
-        </w:rPr>
-      </w:pPr>
-      <w:r>
-        <w:rPr>
-          <w:rFonts w:ascii="Times New Roman" w:hAnsi="Times New Roman" w:cs="Times New Roman"/>
-        </w:rPr>
-        <w:t>Thus, the solution to this is the Monte Carlo Tree Search Algorithm</w:t>
-      </w:r>
-      <w:r>
-        <w:rPr>
-          <w:rFonts w:ascii="Times New Roman" w:hAnsi="Times New Roman" w:cs="Times New Roman"/>
-        </w:rPr>
-        <w:t xml:space="preserve"> (MCTS)</w:t>
-      </w:r>
-      <w:r>
-        <w:rPr>
-          <w:rFonts w:ascii="Times New Roman" w:hAnsi="Times New Roman" w:cs="Times New Roman"/>
-        </w:rPr>
-        <w:t xml:space="preserve">, </w:t>
-      </w:r>
-      <w:r>
-        <w:rPr>
-          <w:rFonts w:ascii="Times New Roman" w:hAnsi="Times New Roman" w:cs="Times New Roman"/>
-        </w:rPr>
-        <w:t xml:space="preserve">a heuristic algorithm, </w:t>
-      </w:r>
-      <w:r>
-        <w:rPr>
-          <w:rFonts w:ascii="Times New Roman" w:hAnsi="Times New Roman" w:cs="Times New Roman"/>
-        </w:rPr>
-        <w:t>which uses</w:t>
-      </w:r>
-      <w:r>
-        <w:rPr>
-          <w:rFonts w:ascii="Times New Roman" w:hAnsi="Times New Roman" w:cs="Times New Roman"/>
-        </w:rPr>
-        <w:t xml:space="preserve"> only knowledge of the possible moves and</w:t>
-      </w:r>
-      <w:r>
-        <w:rPr>
-          <w:rFonts w:ascii="Times New Roman" w:hAnsi="Times New Roman" w:cs="Times New Roman"/>
-        </w:rPr>
-        <w:t xml:space="preserve"> the Monte Carlo method to selectively sample</w:t>
-      </w:r>
-      <w:r>
-        <w:rPr>
-          <w:rFonts w:ascii="Times New Roman" w:hAnsi="Times New Roman" w:cs="Times New Roman"/>
-        </w:rPr>
-        <w:t xml:space="preserve"> branches of the complete game tree with many playouts and reach conclusions based on these samples. The game which MCTS was applied to for this project was Connect Four, because its complete game tree is much to</w:t>
-      </w:r>
-      <w:r>
-        <w:rPr>
-          <w:rFonts w:ascii="Times New Roman" w:hAnsi="Times New Roman" w:cs="Times New Roman"/>
-        </w:rPr>
-        <w:t>o</w:t>
-      </w:r>
-      <w:r>
-        <w:rPr>
-          <w:rFonts w:ascii="Times New Roman" w:hAnsi="Times New Roman" w:cs="Times New Roman"/>
-        </w:rPr>
-        <w:t xml:space="preserve"> massive for minimax to be a viable option. The goal of this project was to program an efficient artificial intelligence, implementing the Monte Carlo Tree Search Algorithm, to make decisions on a turn-by-turn basis for the game Connect Four</w:t>
-      </w:r>
-      <w:r>
-        <w:rPr>
-          <w:rFonts w:ascii="Times New Roman" w:hAnsi="Times New Roman" w:cs="Times New Roman"/>
-        </w:rPr>
-        <w:t xml:space="preserve"> (</w:t>
-      </w:r>
-      <w:r>
-        <w:rPr>
-          <w:rFonts w:ascii="Times New Roman" w:hAnsi="Times New Roman" w:cs="Times New Roman"/>
-        </w:rPr>
-        <w:t>given only the knowledge of the possible moves</w:t>
-      </w:r>
-      <w:r>
-        <w:rPr>
-          <w:rFonts w:ascii="Times New Roman" w:hAnsi="Times New Roman" w:cs="Times New Roman"/>
-        </w:rPr>
-        <w:t>)</w:t>
-      </w:r>
-      <w:r>
-        <w:rPr>
-          <w:rFonts w:ascii="Times New Roman" w:hAnsi="Times New Roman" w:cs="Times New Roman"/>
-        </w:rPr>
-        <w:t xml:space="preserve">. </w:t>
-      </w:r>
+        <w:jc w:val="both"/>
+      </w:pPr>
     </w:p>
     <w:p>
       <w:pPr>
-        <w:rPr>
-          <w:rFonts w:ascii="Times New Roman" w:hAnsi="Times New Roman" w:cs="Times New Roman"/>
-        </w:rPr>
-      </w:pPr>
-      <w:r>
-        <w:rPr>
-          <w:rFonts w:ascii="Times New Roman" w:hAnsi="Times New Roman" w:cs="Times New Roman"/>
-        </w:rPr>
-        <w:tab/>
-      </w:r>
-      <w:r>
-        <w:rPr>
-          <w:rFonts w:ascii="Times New Roman" w:hAnsi="Times New Roman" w:cs="Times New Roman"/>
-        </w:rPr>
-        <w:t xml:space="preserve">First, using an object-oriented approach in Java, a game framework for Connect Four </w:t>
-      </w:r>
-      <w:proofErr w:type="gramStart"/>
-      <w:r>
-        <w:rPr>
-          <w:rFonts w:ascii="Times New Roman" w:hAnsi="Times New Roman" w:cs="Times New Roman"/>
-        </w:rPr>
-        <w:t>was created</w:t>
-      </w:r>
-      <w:proofErr w:type="gramEnd"/>
-      <w:r>
-        <w:rPr>
-          <w:rFonts w:ascii="Times New Roman" w:hAnsi="Times New Roman" w:cs="Times New Roman"/>
-        </w:rPr>
-        <w:t xml:space="preserve"> with an established domain of moves. </w:t>
-      </w:r>
-      <w:r>
-        <w:rPr>
-          <w:rFonts w:ascii="Times New Roman" w:hAnsi="Times New Roman" w:cs="Times New Roman"/>
-        </w:rPr>
-        <w:t xml:space="preserve">Then, </w:t>
-      </w:r>
-      <w:r>
-        <w:rPr>
-          <w:rFonts w:ascii="Times New Roman" w:hAnsi="Times New Roman" w:cs="Times New Roman"/>
-        </w:rPr>
-        <w:t>MCT</w:t>
-      </w:r>
-      <w:r>
-        <w:rPr>
-          <w:rFonts w:ascii="Times New Roman" w:hAnsi="Times New Roman" w:cs="Times New Roman"/>
-        </w:rPr>
-        <w:t xml:space="preserve">S </w:t>
-      </w:r>
-      <w:proofErr w:type="gramStart"/>
-      <w:r>
-        <w:rPr>
-          <w:rFonts w:ascii="Times New Roman" w:hAnsi="Times New Roman" w:cs="Times New Roman"/>
-        </w:rPr>
-        <w:t>was implemented</w:t>
-      </w:r>
-      <w:proofErr w:type="gramEnd"/>
-      <w:r>
-        <w:rPr>
-          <w:rFonts w:ascii="Times New Roman" w:hAnsi="Times New Roman" w:cs="Times New Roman"/>
-        </w:rPr>
-        <w:t xml:space="preserve"> in four parts:</w:t>
-      </w:r>
-      <w:r>
-        <w:rPr>
-          <w:rFonts w:ascii="Times New Roman" w:hAnsi="Times New Roman" w:cs="Times New Roman"/>
-        </w:rPr>
-        <w:t xml:space="preserve"> </w:t>
-      </w:r>
-      <w:r>
-        <w:rPr>
-          <w:rFonts w:ascii="Times New Roman" w:hAnsi="Times New Roman" w:cs="Times New Roman"/>
-          <w:i/>
-        </w:rPr>
-        <w:t>selection</w:t>
-      </w:r>
-      <w:r>
-        <w:rPr>
-          <w:rFonts w:ascii="Times New Roman" w:hAnsi="Times New Roman" w:cs="Times New Roman"/>
-        </w:rPr>
-        <w:t xml:space="preserve"> of nodes, </w:t>
-      </w:r>
-      <w:r>
-        <w:rPr>
-          <w:rFonts w:ascii="Times New Roman" w:hAnsi="Times New Roman" w:cs="Times New Roman"/>
-          <w:i/>
-        </w:rPr>
-        <w:t>expansion</w:t>
-      </w:r>
-      <w:r>
-        <w:rPr>
-          <w:rFonts w:ascii="Times New Roman" w:hAnsi="Times New Roman" w:cs="Times New Roman"/>
-        </w:rPr>
-        <w:t xml:space="preserve"> of children, </w:t>
-      </w:r>
-      <w:r>
-        <w:rPr>
-          <w:rFonts w:ascii="Times New Roman" w:hAnsi="Times New Roman" w:cs="Times New Roman"/>
-          <w:i/>
-        </w:rPr>
-        <w:t>simulation</w:t>
-      </w:r>
-      <w:r>
-        <w:rPr>
-          <w:rFonts w:ascii="Times New Roman" w:hAnsi="Times New Roman" w:cs="Times New Roman"/>
-        </w:rPr>
-        <w:t xml:space="preserve"> of game playouts, and </w:t>
-      </w:r>
-      <w:r>
-        <w:rPr>
-          <w:rFonts w:ascii="Times New Roman" w:hAnsi="Times New Roman" w:cs="Times New Roman"/>
-          <w:i/>
-        </w:rPr>
-        <w:t>backpropagation</w:t>
-      </w:r>
-      <w:r>
-        <w:rPr>
-          <w:rFonts w:ascii="Times New Roman" w:hAnsi="Times New Roman" w:cs="Times New Roman"/>
-        </w:rPr>
-        <w:t xml:space="preserve"> to update node stats. Repeating these four steps for a predetermined number of times gave ris</w:t>
-      </w:r>
-      <w:r>
-        <w:rPr>
-          <w:rFonts w:ascii="Times New Roman" w:hAnsi="Times New Roman" w:cs="Times New Roman"/>
-        </w:rPr>
-        <w:t xml:space="preserve">e to </w:t>
-      </w:r>
-      <w:r>
-        <w:rPr>
-          <w:rFonts w:ascii="Times New Roman" w:hAnsi="Times New Roman" w:cs="Times New Roman"/>
-        </w:rPr>
-        <w:t>knowledge</w:t>
-      </w:r>
-      <w:r>
-        <w:rPr>
-          <w:rFonts w:ascii="Times New Roman" w:hAnsi="Times New Roman" w:cs="Times New Roman"/>
-        </w:rPr>
-        <w:t xml:space="preserve"> that allowed the AI to make a decision.</w:t>
-      </w:r>
+        <w:jc w:val="both"/>
+      </w:pPr>
+      <w:bookmarkStart w:id="0" w:name="_GoBack"/>
+      <w:bookmarkEnd w:id="0"/>
     </w:p>
     <w:p>
       <w:pPr>
+        <w:jc w:val="both"/>
         <w:rPr>
           <w:rFonts w:ascii="Times New Roman" w:hAnsi="Times New Roman" w:cs="Times New Roman"/>
         </w:rPr>
@@ -330,31 +64,96 @@
           <w:rFonts w:ascii="Times New Roman" w:hAnsi="Times New Roman" w:cs="Times New Roman"/>
         </w:rPr>
         <w:tab/>
-        <w:t xml:space="preserve">Data </w:t>
+        <w:t xml:space="preserve"> Artificial Neural Networks (ANN) </w:t>
       </w:r>
       <w:proofErr w:type="gramStart"/>
       <w:r>
         <w:rPr>
           <w:rFonts w:ascii="Times New Roman" w:hAnsi="Times New Roman" w:cs="Times New Roman"/>
         </w:rPr>
-        <w:t>was collected</w:t>
+        <w:t>are</w:t>
       </w:r>
       <w:proofErr w:type="gramEnd"/>
       <w:r>
         <w:rPr>
           <w:rFonts w:ascii="Times New Roman" w:hAnsi="Times New Roman" w:cs="Times New Roman"/>
         </w:rPr>
-        <w:t xml:space="preserve"> in order to determine the effectiveness and efficiency of the MCTS implementation, including many trials of AI vs AI playouts, </w:t>
-      </w:r>
-      <w:r>
-        <w:rPr>
-          <w:rFonts w:ascii="Times New Roman" w:hAnsi="Times New Roman" w:cs="Times New Roman"/>
-        </w:rPr>
-        <w:t xml:space="preserve">timing the speed of the AI, comparing the different MCTS play-styles, and comparing MCTS to the e-greedy and minimax selection policies. </w:t>
+        <w:t xml:space="preserve"> machine learning models loosely based on the biological structure of the brain. In the past, they have shown success in approximating solutions for multivariate prediction and classification problems, including stock market analysis and the Travelling Salesman Problem (TSP). In this investigation, the goal was to build an extensible, multipurpose ANN for the analysis and classification of images. The neural network </w:t>
+      </w:r>
+      <w:proofErr w:type="gramStart"/>
+      <w:r>
+        <w:rPr>
+          <w:rFonts w:ascii="Times New Roman" w:hAnsi="Times New Roman" w:cs="Times New Roman"/>
+        </w:rPr>
+        <w:t>was built</w:t>
+      </w:r>
+      <w:proofErr w:type="gramEnd"/>
+      <w:r>
+        <w:rPr>
+          <w:rFonts w:ascii="Times New Roman" w:hAnsi="Times New Roman" w:cs="Times New Roman"/>
+        </w:rPr>
+        <w:t xml:space="preserve"> </w:t>
+      </w:r>
+      <w:r>
+        <w:rPr>
+          <w:rFonts w:ascii="Times New Roman" w:hAnsi="Times New Roman" w:cs="Times New Roman"/>
+        </w:rPr>
+        <w:t xml:space="preserve">using an object-oriented approach in Python </w:t>
+      </w:r>
+      <w:r>
+        <w:rPr>
+          <w:rFonts w:ascii="Times New Roman" w:hAnsi="Times New Roman" w:cs="Times New Roman"/>
+        </w:rPr>
+        <w:t>with an input layer, a hidde</w:t>
+      </w:r>
+      <w:r>
+        <w:rPr>
+          <w:rFonts w:ascii="Times New Roman" w:hAnsi="Times New Roman" w:cs="Times New Roman"/>
+        </w:rPr>
+        <w:t xml:space="preserve">n layer, and an output layer with </w:t>
+      </w:r>
+      <w:r>
+        <w:rPr>
+          <w:rFonts w:ascii="Times New Roman" w:hAnsi="Times New Roman" w:cs="Times New Roman"/>
+        </w:rPr>
+        <w:t xml:space="preserve">variable </w:t>
+      </w:r>
+      <w:r>
+        <w:rPr>
+          <w:rFonts w:ascii="Times New Roman" w:hAnsi="Times New Roman" w:cs="Times New Roman"/>
+        </w:rPr>
+        <w:t>number</w:t>
+      </w:r>
+      <w:r>
+        <w:rPr>
+          <w:rFonts w:ascii="Times New Roman" w:hAnsi="Times New Roman" w:cs="Times New Roman"/>
+        </w:rPr>
+        <w:t>s</w:t>
+      </w:r>
+      <w:r>
+        <w:rPr>
+          <w:rFonts w:ascii="Times New Roman" w:hAnsi="Times New Roman" w:cs="Times New Roman"/>
+        </w:rPr>
+        <w:t xml:space="preserve"> of neurons per each layer. A logistic sigmoid function </w:t>
+      </w:r>
+      <w:proofErr w:type="gramStart"/>
+      <w:r>
+        <w:rPr>
+          <w:rFonts w:ascii="Times New Roman" w:hAnsi="Times New Roman" w:cs="Times New Roman"/>
+        </w:rPr>
+        <w:t>was implemented</w:t>
+      </w:r>
+      <w:proofErr w:type="gramEnd"/>
+      <w:r>
+        <w:rPr>
+          <w:rFonts w:ascii="Times New Roman" w:hAnsi="Times New Roman" w:cs="Times New Roman"/>
+        </w:rPr>
+        <w:t xml:space="preserve"> in order to transform the propagated values, and the quasi-Newton Conjugate Gradient algorithm was implemented in order to perform batch gradient descent to minimize the cost of the ANN. </w:t>
       </w:r>
     </w:p>
     <w:p>
       <w:pPr>
+        <w:jc w:val="both"/>
         <w:rPr>
           <w:rFonts w:ascii="Times New Roman" w:hAnsi="Times New Roman" w:cs="Times New Roman"/>
         </w:rPr>
@@ -364,109 +163,181 @@
           <w:rFonts w:ascii="Times New Roman" w:hAnsi="Times New Roman" w:cs="Times New Roman"/>
         </w:rPr>
         <w:tab/>
-      </w:r>
-      <w:r>
-        <w:rPr>
-          <w:rFonts w:ascii="Times New Roman" w:hAnsi="Times New Roman" w:cs="Times New Roman"/>
-        </w:rPr>
-        <w:t>Ultimately</w:t>
-      </w:r>
-      <w:r>
-        <w:rPr>
-          <w:rFonts w:ascii="Times New Roman" w:hAnsi="Times New Roman" w:cs="Times New Roman"/>
-        </w:rPr>
-        <w:t xml:space="preserve">, it </w:t>
+        <w:t xml:space="preserve">In order to test the viability of this neural network, it </w:t>
       </w:r>
       <w:proofErr w:type="gramStart"/>
       <w:r>
         <w:rPr>
           <w:rFonts w:ascii="Times New Roman" w:hAnsi="Times New Roman" w:cs="Times New Roman"/>
         </w:rPr>
-        <w:t>was found</w:t>
+        <w:t>was applied</w:t>
       </w:r>
       <w:proofErr w:type="gramEnd"/>
       <w:r>
         <w:rPr>
           <w:rFonts w:ascii="Times New Roman" w:hAnsi="Times New Roman" w:cs="Times New Roman"/>
         </w:rPr>
-        <w:t xml:space="preserve"> that </w:t>
-      </w:r>
-      <w:r>
-        <w:rPr>
-          <w:rFonts w:ascii="Times New Roman" w:hAnsi="Times New Roman" w:cs="Times New Roman"/>
-        </w:rPr>
-        <w:t xml:space="preserve">the </w:t>
-      </w:r>
-      <w:r>
-        <w:rPr>
-          <w:rFonts w:ascii="Times New Roman" w:hAnsi="Times New Roman" w:cs="Times New Roman"/>
-        </w:rPr>
-        <w:t>MCTS</w:t>
-      </w:r>
-      <w:r>
-        <w:rPr>
-          <w:rFonts w:ascii="Times New Roman" w:hAnsi="Times New Roman" w:cs="Times New Roman"/>
-        </w:rPr>
-        <w:t xml:space="preserve"> implementation</w:t>
-      </w:r>
-      <w:r>
-        <w:rPr>
-          <w:rFonts w:ascii="Times New Roman" w:hAnsi="Times New Roman" w:cs="Times New Roman"/>
-        </w:rPr>
-        <w:t xml:space="preserve"> was indeed efficient and showed a high level of success in both efficiency and effectiveness at </w:t>
-      </w:r>
-      <w:r>
-        <w:rPr>
-          <w:rFonts w:ascii="Times New Roman" w:hAnsi="Times New Roman" w:cs="Times New Roman"/>
-        </w:rPr>
-        <w:t>different</w:t>
-      </w:r>
-      <w:r>
-        <w:rPr>
-          <w:rFonts w:ascii="Times New Roman" w:hAnsi="Times New Roman" w:cs="Times New Roman"/>
-        </w:rPr>
-        <w:t xml:space="preserve"> levels of playouts</w:t>
-      </w:r>
-      <w:r>
-        <w:rPr>
-          <w:rFonts w:ascii="Times New Roman" w:hAnsi="Times New Roman" w:cs="Times New Roman"/>
-        </w:rPr>
-        <w:t xml:space="preserve"> for the game Connect Four</w:t>
-      </w:r>
-      <w:r>
-        <w:rPr>
-          <w:rFonts w:ascii="Times New Roman" w:hAnsi="Times New Roman" w:cs="Times New Roman"/>
-        </w:rPr>
-        <w:t>.</w:t>
-      </w:r>
-      <w:r>
-        <w:rPr>
-          <w:rFonts w:ascii="Times New Roman" w:hAnsi="Times New Roman" w:cs="Times New Roman"/>
-        </w:rPr>
-        <w:t xml:space="preserve"> Future implications include giving the AI further domain knowledge to account for sampling error, continuing to increase its efficiency, and </w:t>
-      </w:r>
-      <w:r>
-        <w:rPr>
-          <w:rFonts w:ascii="Times New Roman" w:hAnsi="Times New Roman" w:cs="Times New Roman"/>
-        </w:rPr>
-        <w:t xml:space="preserve">fully </w:t>
-      </w:r>
-      <w:r>
-        <w:rPr>
-          <w:rFonts w:ascii="Times New Roman" w:hAnsi="Times New Roman" w:cs="Times New Roman"/>
-        </w:rPr>
-        <w:t>optimizing the playstyle and number of playouts.</w:t>
-      </w:r>
-      <w:r>
-        <w:rPr>
-          <w:rFonts w:ascii="Times New Roman" w:hAnsi="Times New Roman" w:cs="Times New Roman"/>
-        </w:rPr>
-        <w:t xml:space="preserve"> Using this knowledge of MCTS and the frameworks of this implementation, it can be applied to a vast array of games as well as more practical applications such as amino and nucleic acid polymerizations in bioinformatics. </w:t>
+        <w:t xml:space="preserve"> for the recognition and classification of optical</w:t>
+      </w:r>
+      <w:r>
+        <w:rPr>
+          <w:rFonts w:ascii="Times New Roman" w:hAnsi="Times New Roman" w:cs="Times New Roman"/>
+        </w:rPr>
+        <w:t xml:space="preserve"> handwritten digits</w:t>
+      </w:r>
+      <w:r>
+        <w:rPr>
+          <w:rFonts w:ascii="Times New Roman" w:hAnsi="Times New Roman" w:cs="Times New Roman"/>
+        </w:rPr>
+        <w:t xml:space="preserve">. An application </w:t>
+      </w:r>
+      <w:proofErr w:type="gramStart"/>
+      <w:r>
+        <w:rPr>
+          <w:rFonts w:ascii="Times New Roman" w:hAnsi="Times New Roman" w:cs="Times New Roman"/>
+        </w:rPr>
+        <w:t>was built</w:t>
+      </w:r>
+      <w:proofErr w:type="gramEnd"/>
+      <w:r>
+        <w:rPr>
+          <w:rFonts w:ascii="Times New Roman" w:hAnsi="Times New Roman" w:cs="Times New Roman"/>
+        </w:rPr>
+        <w:t xml:space="preserve"> in order to collec</w:t>
+      </w:r>
+      <w:r>
+        <w:rPr>
+          <w:rFonts w:ascii="Times New Roman" w:hAnsi="Times New Roman" w:cs="Times New Roman"/>
+        </w:rPr>
+        <w:t>t supervised</w:t>
+      </w:r>
+      <w:r>
+        <w:rPr>
+          <w:rFonts w:ascii="Times New Roman" w:hAnsi="Times New Roman" w:cs="Times New Roman"/>
+        </w:rPr>
+        <w:t xml:space="preserve"> pixel maps and images of optical digits, which were then used to train the neural network. Ultimately, the neural network was able to identify test samples of digits with an accuracy of 82.4% across 156</w:t>
+      </w:r>
+      <w:r>
+        <w:rPr>
+          <w:rFonts w:ascii="Times New Roman" w:hAnsi="Times New Roman" w:cs="Times New Roman"/>
+        </w:rPr>
+        <w:t>0 trials; however, the ANN did show</w:t>
+      </w:r>
+      <w:r>
+        <w:rPr>
+          <w:rFonts w:ascii="Times New Roman" w:hAnsi="Times New Roman" w:cs="Times New Roman"/>
+        </w:rPr>
+        <w:t xml:space="preserve"> some</w:t>
+      </w:r>
+      <w:r>
+        <w:rPr>
+          <w:rFonts w:ascii="Times New Roman" w:hAnsi="Times New Roman" w:cs="Times New Roman"/>
+        </w:rPr>
+        <w:t xml:space="preserve"> signs of overfitting. Multiple techniques </w:t>
+      </w:r>
+      <w:proofErr w:type="gramStart"/>
+      <w:r>
+        <w:rPr>
+          <w:rFonts w:ascii="Times New Roman" w:hAnsi="Times New Roman" w:cs="Times New Roman"/>
+        </w:rPr>
+        <w:t>were employed</w:t>
+      </w:r>
+      <w:proofErr w:type="gramEnd"/>
+      <w:r>
+        <w:rPr>
+          <w:rFonts w:ascii="Times New Roman" w:hAnsi="Times New Roman" w:cs="Times New Roman"/>
+        </w:rPr>
+        <w:t xml:space="preserve"> to overcome overfitting including early stoppage and regularization, although it is hypothesized that an increased training sample size will d</w:t>
+      </w:r>
+      <w:r>
+        <w:rPr>
+          <w:rFonts w:ascii="Times New Roman" w:hAnsi="Times New Roman" w:cs="Times New Roman"/>
+        </w:rPr>
+        <w:t>iminish</w:t>
+      </w:r>
+      <w:r>
+        <w:rPr>
+          <w:rFonts w:ascii="Times New Roman" w:hAnsi="Times New Roman" w:cs="Times New Roman"/>
+        </w:rPr>
+        <w:t xml:space="preserve"> overfitting and increase accuracy. </w:t>
+      </w:r>
+    </w:p>
+    <w:p>
+      <w:pPr>
+        <w:jc w:val="both"/>
+        <w:rPr>
+          <w:rFonts w:ascii="Times New Roman" w:hAnsi="Times New Roman" w:cs="Times New Roman"/>
+        </w:rPr>
+      </w:pPr>
+      <w:r>
+        <w:rPr>
+          <w:rFonts w:ascii="Times New Roman" w:hAnsi="Times New Roman" w:cs="Times New Roman"/>
+        </w:rPr>
+        <w:tab/>
+        <w:t xml:space="preserve">Furthermore, this ANN </w:t>
+      </w:r>
+      <w:proofErr w:type="gramStart"/>
+      <w:r>
+        <w:rPr>
+          <w:rFonts w:ascii="Times New Roman" w:hAnsi="Times New Roman" w:cs="Times New Roman"/>
+        </w:rPr>
+        <w:t>was also applied</w:t>
+      </w:r>
+      <w:proofErr w:type="gramEnd"/>
+      <w:r>
+        <w:rPr>
+          <w:rFonts w:ascii="Times New Roman" w:hAnsi="Times New Roman" w:cs="Times New Roman"/>
+        </w:rPr>
+        <w:t xml:space="preserve"> for the categorical diagnosis of fine needle aspirates</w:t>
+      </w:r>
+      <w:r>
+        <w:rPr>
+          <w:rFonts w:ascii="Times New Roman" w:hAnsi="Times New Roman" w:cs="Times New Roman"/>
+        </w:rPr>
+        <w:t xml:space="preserve"> (FNA)</w:t>
+      </w:r>
+      <w:r>
+        <w:rPr>
+          <w:rFonts w:ascii="Times New Roman" w:hAnsi="Times New Roman" w:cs="Times New Roman"/>
+        </w:rPr>
+        <w:t xml:space="preserve"> of breast </w:t>
+      </w:r>
+      <w:r>
+        <w:rPr>
+          <w:rFonts w:ascii="Times New Roman" w:hAnsi="Times New Roman" w:cs="Times New Roman"/>
+        </w:rPr>
+        <w:t>cancer tumors. Supervised b</w:t>
+      </w:r>
+      <w:r>
+        <w:rPr>
+          <w:rFonts w:ascii="Times New Roman" w:hAnsi="Times New Roman" w:cs="Times New Roman"/>
+        </w:rPr>
+        <w:t xml:space="preserve">iopsy data </w:t>
+      </w:r>
+      <w:proofErr w:type="gramStart"/>
+      <w:r>
+        <w:rPr>
+          <w:rFonts w:ascii="Times New Roman" w:hAnsi="Times New Roman" w:cs="Times New Roman"/>
+        </w:rPr>
+        <w:t>was acquired</w:t>
+      </w:r>
+      <w:proofErr w:type="gramEnd"/>
+      <w:r>
+        <w:rPr>
+          <w:rFonts w:ascii="Times New Roman" w:hAnsi="Times New Roman" w:cs="Times New Roman"/>
+        </w:rPr>
+        <w:t xml:space="preserve"> from the UCI Machine Learning Database</w:t>
+      </w:r>
+      <w:r>
+        <w:rPr>
+          <w:rFonts w:ascii="Times New Roman" w:hAnsi="Times New Roman" w:cs="Times New Roman"/>
+        </w:rPr>
+        <w:t xml:space="preserve"> consisting of 32 attributes compiled from each FNA image. The neural network was able to diagnose test samples as either malignant or benign with an accuracy of 97% across 715 trials with no signs of overfitting. Future endeavors include investigations into more applications as well as more convoluted, deep neural networks. </w:t>
       </w:r>
     </w:p>
     <w:sectPr>
       <w:pgSz w:w="12240" w:h="15840"/>
-      <w:pgMar w:top="1440" w:right="1440" w:bottom="1440" w:left="1440" w:header="720" w:footer="720" w:gutter="0"/>
+      <w:pgMar w:top="1728" w:right="2016" w:bottom="1728" w:left="2016" w:header="720" w:footer="720" w:gutter="0"/>
       <w:cols w:space="720"/>
       <w:docGrid w:linePitch="360"/>
     </w:sectPr>

</xml_diff>